<commit_message>
update and add Makefile
</commit_message>
<xml_diff>
--- a/resume.docx
+++ b/resume.docx
@@ -812,6 +812,24 @@
         <w:br/>
       </w:r>
       <w:r>
+        <w:t xml:space="preserve">Strengthened internal DevOps organization in fundamentals of software delivery and</w:t>
+      </w:r>
+      <w:r>
+        <w:t xml:space="preserve"> </w:t>
+      </w:r>
+      <w:r>
+        <w:t xml:space="preserve">site reliability engineering (SRE) by mentoring, interviewing, and leading</w:t>
+      </w:r>
+      <w:r>
+        <w:t xml:space="preserve"> </w:t>
+      </w:r>
+      <w:r>
+        <w:t xml:space="preserve">technical demos and proof-of-concept labs.</w:t>
+      </w:r>
+      <w:r>
+        <w:br/>
+      </w:r>
+      <w:r>
         <w:t xml:space="preserve">Designed and implemented IaC and full CI/CD pipeline for ten software</w:t>
       </w:r>
       <w:r>
@@ -890,13 +908,6 @@
         <w:br/>
       </w:r>
       <w:r>
-        <w:rPr>
-          <w:iCs/>
-          <w:i/>
-        </w:rPr>
-        <w:t xml:space="preserve">(Microsoft Azure, Azure DevOps, Terraform, Ansible)</w:t>
-      </w:r>
-      <w:r>
         <w:br/>
       </w:r>
       <w:r>
@@ -978,7 +989,7 @@
         <w:br/>
       </w:r>
       <w:r>
-        <w:t xml:space="preserve">Assess client engineering teams to identify and evaluate DevOps practices</w:t>
+        <w:t xml:space="preserve">Assessed client engineering teams to identify and evaluate DevOps practices</w:t>
       </w:r>
       <w:r>
         <w:t xml:space="preserve"> </w:t>
@@ -990,19 +1001,19 @@
         <w:br/>
       </w:r>
       <w:r>
-        <w:t xml:space="preserve">Develop executive strategies for enhancing DevOps excellence within IT</w:t>
-      </w:r>
-      <w:r>
-        <w:t xml:space="preserve"> </w:t>
-      </w:r>
-      <w:r>
-        <w:t xml:space="preserve">organizations.</w:t>
-      </w:r>
-      <w:r>
-        <w:br/>
-      </w:r>
-      <w:r>
-        <w:t xml:space="preserve">Embed within client infrastructure and software engineering teams to improve</w:t>
+        <w:t xml:space="preserve">Developed executive strategies for enhancing DevOps excellence within IT</w:t>
+      </w:r>
+      <w:r>
+        <w:t xml:space="preserve"> </w:t>
+      </w:r>
+      <w:r>
+        <w:t xml:space="preserve">organizations through mentoring and collaboration with executive leadership.</w:t>
+      </w:r>
+      <w:r>
+        <w:t xml:space="preserve"> </w:t>
+      </w:r>
+      <w:r>
+        <w:t xml:space="preserve">Embedded within client infrastructure and software engineering teams to improve</w:t>
       </w:r>
       <w:r>
         <w:t xml:space="preserve"> </w:t>
@@ -1035,25 +1046,31 @@
         <w:br/>
       </w:r>
       <w:r>
-        <w:t xml:space="preserve">Design and build vanilla Kubernetes environment in AWS for retail chain</w:t>
-      </w:r>
-      <w:r>
-        <w:t xml:space="preserve"> </w:t>
-      </w:r>
-      <w:r>
-        <w:t xml:space="preserve">restaurant online ordering system.</w:t>
-      </w:r>
-      <w:r>
-        <w:br/>
-      </w:r>
-      <w:r>
-        <w:t xml:space="preserve">Implement all IaC and end-to-end CI/CD pipelines for Kubernetes infrastructure</w:t>
-      </w:r>
-      <w:r>
-        <w:t xml:space="preserve"> </w:t>
-      </w:r>
-      <w:r>
-        <w:t xml:space="preserve">and AWS cloud environments.</w:t>
+        <w:t xml:space="preserve">Designed and built vanilla Kubernetes environment in AWS for retail chain</w:t>
+      </w:r>
+      <w:r>
+        <w:t xml:space="preserve"> </w:t>
+      </w:r>
+      <w:r>
+        <w:t xml:space="preserve">restaurant online ordering system to leverage reliability and scalability of</w:t>
+      </w:r>
+      <w:r>
+        <w:t xml:space="preserve"> </w:t>
+      </w:r>
+      <w:r>
+        <w:t xml:space="preserve">a cloud-based microservices platform.</w:t>
+      </w:r>
+      <w:r>
+        <w:br/>
+      </w:r>
+      <w:r>
+        <w:t xml:space="preserve">Implemented all IaC and end-to-end CI/CD pipelines for Kubernetes</w:t>
+      </w:r>
+      <w:r>
+        <w:t xml:space="preserve"> </w:t>
+      </w:r>
+      <w:r>
+        <w:t xml:space="preserve">infrastructure and AWS cloud environments.</w:t>
       </w:r>
       <w:r>
         <w:br/>
@@ -1071,7 +1088,7 @@
         <w:t xml:space="preserve">Lead Engineer: Infrastructure</w:t>
       </w:r>
       <w:r>
-        <w:t xml:space="preserve">, The New Yoark Times</w:t>
+        <w:t xml:space="preserve">, The New York Times</w:t>
       </w:r>
       <w:r>
         <w:br/>
@@ -1128,25 +1145,17 @@
         <w:t xml:space="preserve">High Performing Employee</w:t>
       </w:r>
       <w:r>
-        <w:t xml:space="preserve"> </w:t>
-      </w:r>
-      <w:r>
-        <w:t xml:space="preserve">Mar, 2022</w:t>
-      </w:r>
-      <w:r>
-        <w:br/>
-      </w:r>
-      <w:r>
-        <w:t xml:space="preserve">Practice Lead for Tanzu Kubernetes product offering.</w:t>
-      </w:r>
-      <w:r>
-        <w:br/>
-      </w:r>
-    </w:p>
-    <w:p>
-      <w:pPr>
-        <w:pStyle w:val="BodyText"/>
-      </w:pPr>
+        <w:t xml:space="preserve">, Practice Lead for Tanzu Kubernetes product</w:t>
+      </w:r>
+      <w:r>
+        <w:t xml:space="preserve"> </w:t>
+      </w:r>
+      <w:r>
+        <w:t xml:space="preserve">offering. Mar, 2022</w:t>
+      </w:r>
+      <w:r>
+        <w:br/>
+      </w:r>
       <w:r>
         <w:rPr>
           <w:bCs/>
@@ -1155,25 +1164,17 @@
         <w:t xml:space="preserve">High Performing Team Award</w:t>
       </w:r>
       <w:r>
-        <w:t xml:space="preserve"> </w:t>
-      </w:r>
-      <w:r>
-        <w:t xml:space="preserve">Feb, 2021</w:t>
-      </w:r>
-      <w:r>
-        <w:br/>
-      </w:r>
-      <w:r>
-        <w:t xml:space="preserve">DevOps Consultant for high profile credit union consulting project.</w:t>
-      </w:r>
-      <w:r>
-        <w:br/>
-      </w:r>
-    </w:p>
-    <w:p>
-      <w:pPr>
-        <w:pStyle w:val="BodyText"/>
-      </w:pPr>
+        <w:t xml:space="preserve">, DevOps Consultant for high profile credit</w:t>
+      </w:r>
+      <w:r>
+        <w:t xml:space="preserve"> </w:t>
+      </w:r>
+      <w:r>
+        <w:t xml:space="preserve">union consulting project. Feb, 2021</w:t>
+      </w:r>
+      <w:r>
+        <w:br/>
+      </w:r>
       <w:r>
         <w:rPr>
           <w:bCs/>
@@ -1182,25 +1183,17 @@
         <w:t xml:space="preserve">High Performing Team Award</w:t>
       </w:r>
       <w:r>
-        <w:t xml:space="preserve"> </w:t>
-      </w:r>
-      <w:r>
-        <w:t xml:space="preserve">Nov, 2020</w:t>
-      </w:r>
-      <w:r>
-        <w:br/>
-      </w:r>
-      <w:r>
-        <w:t xml:space="preserve">DevOps Consultant for Agile &amp; DevOps adoption program at a credit union.</w:t>
-      </w:r>
-      <w:r>
-        <w:br/>
-      </w:r>
-    </w:p>
-    <w:p>
-      <w:pPr>
-        <w:pStyle w:val="BodyText"/>
-      </w:pPr>
+        <w:t xml:space="preserve">, DevOps Consultant for Agile adoption</w:t>
+      </w:r>
+      <w:r>
+        <w:t xml:space="preserve"> </w:t>
+      </w:r>
+      <w:r>
+        <w:t xml:space="preserve">program at a credit union. Nov, 2020</w:t>
+      </w:r>
+      <w:r>
+        <w:br/>
+      </w:r>
       <w:r>
         <w:rPr>
           <w:bCs/>
@@ -1209,16 +1202,13 @@
         <w:t xml:space="preserve">High Performing Team Award</w:t>
       </w:r>
       <w:r>
-        <w:t xml:space="preserve"> </w:t>
-      </w:r>
-      <w:r>
-        <w:t xml:space="preserve">Jan, 2019</w:t>
-      </w:r>
-      <w:r>
-        <w:br/>
-      </w:r>
-      <w:r>
-        <w:t xml:space="preserve">Delivery Engineer for large retail chain website redesign.</w:t>
+        <w:t xml:space="preserve">, Delivery Engineer for large retail chain</w:t>
+      </w:r>
+      <w:r>
+        <w:t xml:space="preserve"> </w:t>
+      </w:r>
+      <w:r>
+        <w:t xml:space="preserve">website redesign. Jan, 2019</w:t>
       </w:r>
       <w:r>
         <w:br/>
@@ -1251,7 +1241,13 @@
         <w:t xml:space="preserve"> </w:t>
       </w:r>
       <w:r>
-        <w:t xml:space="preserve">University of Missouri - Columbia May, 2000</w:t>
+        <w:t xml:space="preserve">University of Missouri -</w:t>
+      </w:r>
+      <w:r>
+        <w:t xml:space="preserve"> </w:t>
+      </w:r>
+      <w:r>
+        <w:t xml:space="preserve">Columbia May, 2000</w:t>
       </w:r>
       <w:r>
         <w:br/>

</xml_diff>